<commit_message>
removed a few words
</commit_message>
<xml_diff>
--- a/word_files/background story.docx
+++ b/word_files/background story.docx
@@ -4,8 +4,7 @@
   <w:body>
     <w:p>
       <w:pPr>
-        <w:ind w:firstLine="720"/>
-        <w:jc w:val="center"/>
+        <w:spacing w:line="240" w:lineRule="auto"/>
       </w:pPr>
       <w:r>
         <w:t>A Quick Story</w:t>
@@ -13,132 +12,50 @@
     </w:p>
     <w:p>
       <w:pPr>
-        <w:ind w:firstLine="720"/>
-      </w:pPr>
-      <w:r>
-        <w:t>A lot of people have asked why, I’m switching from Mechanical Engineering to Software</w:t>
-      </w:r>
-      <w:r>
-        <w:t xml:space="preserve"> Development.</w:t>
-      </w:r>
-      <w:r>
-        <w:t xml:space="preserve">  My hope in sharing this story is to answer that question. </w:t>
+        <w:spacing w:line="240" w:lineRule="auto"/>
+      </w:pPr>
+      <w:r>
+        <w:t>A lot of people have asked why, I’m switching from Mechanical Engineering to Software Development.  My hope in sharing this story is to answer that question.</w:t>
       </w:r>
     </w:p>
     <w:p>
-      <w:r>
-        <w:tab/>
-      </w:r>
-      <w:r>
-        <w:t>When I was 7 I taught myself Visual Basic.</w:t>
-      </w:r>
-      <w:r>
-        <w:t xml:space="preserve">  Enamored with the ability to create something</w:t>
-      </w:r>
-      <w:r>
-        <w:t>,</w:t>
-      </w:r>
-      <w:r>
-        <w:t xml:space="preserve"> I </w:t>
-      </w:r>
-      <w:r>
-        <w:t>started making little games</w:t>
-      </w:r>
-      <w:r>
-        <w:t xml:space="preserve">.  Nothing to impressive, just little apps to entertain myself.  As time went on, I found that mechanical engineering jobs were more prevalent in home community.  So when college came around I started off on that career path.  </w:t>
+      <w:pPr>
+        <w:spacing w:line="240" w:lineRule="auto"/>
+      </w:pPr>
+      <w:r>
+        <w:t xml:space="preserve">When I was 7 I taught myself Visual Basic.  Enamored with the ability to create something, I started making little games.  Nothing too impressive, just little apps to entertain myself.  As time went on, I found that mechanical engineering jobs were more prevalent in home community.  So when college came around I started off on that career path.  </w:t>
       </w:r>
     </w:p>
     <w:p>
-      <w:r>
-        <w:tab/>
-      </w:r>
-      <w:r>
-        <w:t xml:space="preserve">Since then </w:t>
-      </w:r>
-      <w:r>
-        <w:t>I</w:t>
-      </w:r>
-      <w:r>
-        <w:t xml:space="preserve"> held several j</w:t>
-      </w:r>
-      <w:r>
-        <w:t xml:space="preserve">obs </w:t>
-      </w:r>
-      <w:r>
-        <w:t>and excelled in each one of those positions</w:t>
-      </w:r>
-      <w:r>
-        <w:t>.  For one company I created their fastest selling product-line from scratch.  In another I designed and developed one of their top selling products. Even though there’s been a lot of change, one thing h</w:t>
-      </w:r>
-      <w:r>
-        <w:t>ad always remained consistent, every time I ran into a challenge which required some kind of coding I’d become consumed.</w:t>
+      <w:pPr>
+        <w:spacing w:line="240" w:lineRule="auto"/>
+      </w:pPr>
+      <w:r>
+        <w:t>Since then I held several jobs and excelled in each one of those positions.  For one company I created their fastest selling product-line.  In another I designed and developed one of their top selling products. Even though there’s been a lot of change, one thing had always remained consistent, every time I ran into a challenge which required programming I’d become consumed.</w:t>
       </w:r>
     </w:p>
     <w:p>
-      <w:r>
-        <w:tab/>
-        <w:t>An example of this is when I developed the software for PAI to reverse engineer camshafts.  The co</w:t>
-      </w:r>
-      <w:r>
-        <w:t>mpany had bought a new machine and tasked me with setting up this process</w:t>
-      </w:r>
-      <w:r>
-        <w:t>.  As I started in on the project it quickly became apparent that in its current state</w:t>
-      </w:r>
-      <w:r>
-        <w:t>, the</w:t>
-      </w:r>
-      <w:r>
-        <w:t xml:space="preserve"> data the machine generated was </w:t>
-      </w:r>
-      <w:r>
-        <w:t>not useable</w:t>
-      </w:r>
-      <w:r>
-        <w:t xml:space="preserve">.  So pencil to paper, fingers to key board, I developed </w:t>
-      </w:r>
-      <w:r>
-        <w:t>the code</w:t>
-      </w:r>
-      <w:r>
-        <w:t xml:space="preserve"> to take that data, filter out the noise, and translate it into a </w:t>
-      </w:r>
-      <w:r>
-        <w:t xml:space="preserve">2d sketch in </w:t>
-      </w:r>
-      <w:proofErr w:type="spellStart"/>
-      <w:r>
-        <w:t>S</w:t>
-      </w:r>
-      <w:r>
-        <w:t>olidworks</w:t>
-      </w:r>
-      <w:proofErr w:type="spellEnd"/>
-      <w:r>
-        <w:t>.</w:t>
-      </w:r>
-      <w:r>
-        <w:t xml:space="preserve">  Several times throughout this project I forgot about lunch, I’d sit down to work and the next thing I knew it’d be time to go home.</w:t>
+      <w:pPr>
+        <w:spacing w:line="240" w:lineRule="auto"/>
+      </w:pPr>
+      <w:r>
+        <w:t>An example of this is when I developed the software for PAI to reverse engineer camshafts.  The company had bought a new machine and tasked me with setting up this process.  As I started in on the project it quickly became apparent that in its current state, the data the machine generated was not useable.  So pencil to paper, fingers to keyboard, I developed the code to take that data, filter out the noise, and translate it into a CAD file.  Several times throughout this project I forgot about lunch. I’d sit down to work and the next thing I knew it’d be time to go home.</w:t>
       </w:r>
     </w:p>
     <w:p>
-      <w:r>
-        <w:tab/>
-        <w:t>In my next job the cycle continued to repeat itself.  I’d find a problem that could easily be so</w:t>
-      </w:r>
-      <w:r>
-        <w:t>lved with a few lines of code, s</w:t>
-      </w:r>
-      <w:r>
-        <w:t xml:space="preserve">it down to program a solution, and time would disappear.  Then one day it clicked.  This is what I should be doing with my life.  </w:t>
+      <w:pPr>
+        <w:spacing w:line="240" w:lineRule="auto"/>
+      </w:pPr>
+      <w:r>
+        <w:t>In my next job the cycle continued to repeat itself.  I’d find a problem that could easily be solved with a few lines of code, sit down to program a solution, and time would disappear.  Then one day it clicked.  This is what I should be doing with my life.</w:t>
       </w:r>
     </w:p>
     <w:p>
-      <w:r>
-        <w:tab/>
-      </w:r>
-      <w:r>
-        <w:t xml:space="preserve">Ever since that moment in early 2017 I’ve spent every free moment of my time learning as much as possible about web development.  I started my studies out by focusing on </w:t>
+      <w:pPr>
+        <w:spacing w:line="240" w:lineRule="auto"/>
+      </w:pPr>
+      <w:r>
+        <w:t xml:space="preserve">Ever since that moment in early 2017; I’ve spent all my free time learning as much as possible about web development.  I started my studies by focusing on </w:t>
       </w:r>
       <w:proofErr w:type="spellStart"/>
       <w:r>
@@ -146,13 +63,7 @@
       </w:r>
       <w:proofErr w:type="spellEnd"/>
       <w:r>
-        <w:t xml:space="preserve">, the MERN and </w:t>
-      </w:r>
-      <w:r>
-        <w:t>other</w:t>
-      </w:r>
-      <w:r>
-        <w:t xml:space="preserve"> technologies such as </w:t>
+        <w:t xml:space="preserve">, the MERN stack and other technologies such as </w:t>
       </w:r>
       <w:proofErr w:type="spellStart"/>
       <w:r>
@@ -160,39 +71,27 @@
       </w:r>
       <w:proofErr w:type="spellEnd"/>
       <w:r>
-        <w:t>, and Docker</w:t>
-      </w:r>
-      <w:r>
-        <w:t xml:space="preserve">. </w:t>
-      </w:r>
-      <w:r>
-        <w:t xml:space="preserve"> Currently my focus is on </w:t>
-      </w:r>
-      <w:r>
-        <w:t xml:space="preserve">mastering server-less architecture, </w:t>
-      </w:r>
-      <w:r>
-        <w:t>earning my AWS Developer C</w:t>
-      </w:r>
-      <w:r>
-        <w:t>ertification and learning more about Java.</w:t>
+        <w:t>, and Docker.  Currently my focus is on mastering server-less architecture, earning my AWS Developer Certification and learning more about Java.</w:t>
       </w:r>
     </w:p>
     <w:p>
       <w:pPr>
-        <w:pStyle w:val="ListParagraph"/>
-        <w:numPr>
-          <w:ilvl w:val="0"/>
-          <w:numId w:val="1"/>
-        </w:numPr>
-      </w:pPr>
-      <w:r>
-        <w:t>Brad Tudor</w:t>
-      </w:r>
+        <w:spacing w:line="240" w:lineRule="auto"/>
+      </w:pPr>
     </w:p>
     <w:p>
+      <w:pPr>
+        <w:spacing w:line="240" w:lineRule="auto"/>
+      </w:pPr>
       <w:bookmarkStart w:id="0" w:name="_GoBack"/>
       <w:bookmarkEnd w:id="0"/>
+      <w:r>
+        <w:t>-</w:t>
+      </w:r>
+      <w:r>
+        <w:tab/>
+        <w:t>Brad Tudor</w:t>
+      </w:r>
     </w:p>
     <w:sectPr>
       <w:pgSz w:w="12240" w:h="15840"/>

</xml_diff>